<commit_message>
Update resume with SAP certification 😎
</commit_message>
<xml_diff>
--- a/src/static/Resume.docx
+++ b/src/static/Resume.docx
@@ -13,11 +13,15 @@
       <w:pPr>
         <w:rPr>
           <w:rFonts w:ascii="Poppins" w:hAnsi="Poppins" w:cs="Poppins"/>
-        </w:rPr>
-      </w:pPr>
-      <w:r>
-        <w:rPr>
-          <w:rFonts w:ascii="Poppins" w:hAnsi="Poppins" w:cs="Poppins"/>
+          <w:sz w:val="26"/>
+          <w:szCs w:val="26"/>
+        </w:rPr>
+      </w:pPr>
+      <w:r>
+        <w:rPr>
+          <w:rFonts w:ascii="Poppins" w:hAnsi="Poppins" w:cs="Poppins"/>
+          <w:sz w:val="26"/>
+          <w:szCs w:val="26"/>
         </w:rPr>
         <w:t>Education &amp; Experience</w:t>
       </w:r>
@@ -624,187 +628,6 @@
     </w:p>
     <w:p>
       <w:pPr>
-        <w:tabs>
-          <w:tab w:val="right" w:pos="9360"/>
-        </w:tabs>
-        <w:rPr>
-          <w:rFonts w:ascii="Poppins" w:hAnsi="Poppins" w:cs="Poppins"/>
-          <w:sz w:val="22"/>
-          <w:szCs w:val="22"/>
-        </w:rPr>
-      </w:pPr>
-    </w:p>
-    <w:p>
-      <w:pPr>
-        <w:tabs>
-          <w:tab w:val="right" w:pos="9360"/>
-        </w:tabs>
-        <w:rPr>
-          <w:rFonts w:ascii="Poppins" w:hAnsi="Poppins" w:cs="Poppins"/>
-        </w:rPr>
-      </w:pPr>
-      <w:r>
-        <w:rPr>
-          <w:rFonts w:ascii="Poppins" w:hAnsi="Poppins" w:cs="Poppins"/>
-        </w:rPr>
-        <w:t>Projects</w:t>
-      </w:r>
-    </w:p>
-    <w:p>
-      <w:pPr>
-        <w:tabs>
-          <w:tab w:val="right" w:pos="9360"/>
-        </w:tabs>
-        <w:rPr>
-          <w:rFonts w:ascii="Poppins" w:hAnsi="Poppins" w:cs="Poppins"/>
-          <w:sz w:val="22"/>
-          <w:szCs w:val="22"/>
-        </w:rPr>
-      </w:pPr>
-      <w:r>
-        <w:rPr>
-          <w:rFonts w:ascii="Poppins" w:hAnsi="Poppins" w:cs="Poppins"/>
-          <w:b/>
-          <w:bCs/>
-          <w:sz w:val="22"/>
-          <w:szCs w:val="22"/>
-        </w:rPr>
-        <w:t>Serverless Security System</w:t>
-      </w:r>
-      <w:r>
-        <w:rPr>
-          <w:rFonts w:ascii="Poppins" w:hAnsi="Poppins" w:cs="Poppins"/>
-          <w:sz w:val="22"/>
-          <w:szCs w:val="22"/>
-        </w:rPr>
-        <w:tab/>
-      </w:r>
-      <w:r>
-        <w:rPr>
-          <w:rFonts w:ascii="Poppins" w:hAnsi="Poppins" w:cs="Poppins"/>
-          <w:sz w:val="22"/>
-          <w:szCs w:val="22"/>
-        </w:rPr>
-        <w:t>Present</w:t>
-      </w:r>
-    </w:p>
-    <w:p>
-      <w:pPr>
-        <w:tabs>
-          <w:tab w:val="right" w:pos="9360"/>
-        </w:tabs>
-        <w:rPr>
-          <w:rFonts w:ascii="Poppins" w:hAnsi="Poppins" w:cs="Poppins"/>
-          <w:sz w:val="20"/>
-          <w:szCs w:val="20"/>
-        </w:rPr>
-      </w:pPr>
-      <w:r>
-        <w:rPr>
-          <w:rFonts w:ascii="Poppins" w:hAnsi="Poppins" w:cs="Poppins"/>
-          <w:sz w:val="20"/>
-          <w:szCs w:val="20"/>
-        </w:rPr>
-        <w:t xml:space="preserve">Designed a </w:t>
-      </w:r>
-      <w:r>
-        <w:rPr>
-          <w:rFonts w:ascii="Poppins" w:hAnsi="Poppins" w:cs="Poppins"/>
-          <w:sz w:val="20"/>
-          <w:szCs w:val="20"/>
-        </w:rPr>
-        <w:t xml:space="preserve">serverless, </w:t>
-      </w:r>
-      <w:r>
-        <w:rPr>
-          <w:rFonts w:ascii="Poppins" w:hAnsi="Poppins" w:cs="Poppins"/>
-          <w:sz w:val="20"/>
-          <w:szCs w:val="20"/>
-        </w:rPr>
-        <w:t>cloud-based security system</w:t>
-      </w:r>
-      <w:r>
-        <w:rPr>
-          <w:rFonts w:ascii="Poppins" w:hAnsi="Poppins" w:cs="Poppins"/>
-          <w:sz w:val="20"/>
-          <w:szCs w:val="20"/>
-        </w:rPr>
-        <w:t xml:space="preserve"> for personal use.</w:t>
-      </w:r>
-    </w:p>
-    <w:p>
-      <w:pPr>
-        <w:tabs>
-          <w:tab w:val="right" w:pos="9360"/>
-        </w:tabs>
-        <w:rPr>
-          <w:rFonts w:ascii="Poppins" w:hAnsi="Poppins" w:cs="Poppins"/>
-          <w:sz w:val="20"/>
-          <w:szCs w:val="20"/>
-        </w:rPr>
-      </w:pPr>
-    </w:p>
-    <w:p>
-      <w:pPr>
-        <w:tabs>
-          <w:tab w:val="right" w:pos="9360"/>
-        </w:tabs>
-        <w:rPr>
-          <w:rFonts w:ascii="Poppins" w:hAnsi="Poppins" w:cs="Poppins"/>
-          <w:sz w:val="22"/>
-          <w:szCs w:val="22"/>
-        </w:rPr>
-      </w:pPr>
-      <w:r>
-        <w:rPr>
-          <w:rFonts w:ascii="Poppins" w:hAnsi="Poppins" w:cs="Poppins"/>
-          <w:b/>
-          <w:bCs/>
-          <w:sz w:val="22"/>
-          <w:szCs w:val="22"/>
-        </w:rPr>
-        <w:t>Pac-Man Overflow</w:t>
-      </w:r>
-      <w:r>
-        <w:rPr>
-          <w:rFonts w:ascii="Poppins" w:hAnsi="Poppins" w:cs="Poppins"/>
-          <w:sz w:val="22"/>
-          <w:szCs w:val="22"/>
-        </w:rPr>
-        <w:tab/>
-        <w:t>2022</w:t>
-      </w:r>
-    </w:p>
-    <w:p>
-      <w:pPr>
-        <w:tabs>
-          <w:tab w:val="right" w:pos="9360"/>
-        </w:tabs>
-        <w:rPr>
-          <w:rFonts w:ascii="Poppins" w:hAnsi="Poppins" w:cs="Poppins"/>
-          <w:sz w:val="20"/>
-          <w:szCs w:val="20"/>
-        </w:rPr>
-      </w:pPr>
-      <w:r>
-        <w:rPr>
-          <w:rFonts w:ascii="Poppins" w:hAnsi="Poppins" w:cs="Poppins"/>
-          <w:sz w:val="20"/>
-          <w:szCs w:val="20"/>
-        </w:rPr>
-        <w:t xml:space="preserve">Designed a </w:t>
-      </w:r>
-      <w:r>
-        <w:rPr>
-          <w:rFonts w:ascii="Poppins" w:hAnsi="Poppins" w:cs="Poppins"/>
-          <w:sz w:val="20"/>
-          <w:szCs w:val="20"/>
-        </w:rPr>
-        <w:t>web-based multiplayer Pac-Man clone game.</w:t>
-      </w:r>
-    </w:p>
-    <w:p>
-      <w:pPr>
         <w:pStyle w:val="ListParagraph"/>
         <w:numPr>
           <w:ilvl w:val="0"/>
@@ -815,17 +638,131 @@
         </w:tabs>
         <w:rPr>
           <w:rFonts w:ascii="Poppins" w:hAnsi="Poppins" w:cs="Poppins"/>
-          <w:sz w:val="20"/>
-          <w:szCs w:val="20"/>
-        </w:rPr>
-      </w:pPr>
-      <w:r>
-        <w:rPr>
-          <w:rFonts w:ascii="Poppins" w:hAnsi="Poppins" w:cs="Poppins"/>
-          <w:sz w:val="20"/>
-          <w:szCs w:val="20"/>
-        </w:rPr>
-        <w:t>Bandai Namco acknowledged the game as a “playable version of Pac-Man.”</w:t>
+          <w:sz w:val="22"/>
+          <w:szCs w:val="22"/>
+        </w:rPr>
+      </w:pPr>
+      <w:r>
+        <w:rPr>
+          <w:rFonts w:ascii="Poppins" w:hAnsi="Poppins" w:cs="Poppins"/>
+          <w:sz w:val="20"/>
+          <w:szCs w:val="20"/>
+        </w:rPr>
+        <w:t>Re-architected an existing serverless microservice-based architecture</w:t>
+      </w:r>
+    </w:p>
+    <w:p>
+      <w:pPr>
+        <w:tabs>
+          <w:tab w:val="right" w:pos="9360"/>
+        </w:tabs>
+        <w:rPr>
+          <w:rFonts w:ascii="Poppins" w:hAnsi="Poppins" w:cs="Poppins"/>
+          <w:sz w:val="22"/>
+          <w:szCs w:val="22"/>
+        </w:rPr>
+      </w:pPr>
+    </w:p>
+    <w:p>
+      <w:pPr>
+        <w:tabs>
+          <w:tab w:val="right" w:pos="9360"/>
+        </w:tabs>
+        <w:rPr>
+          <w:rFonts w:ascii="Poppins" w:hAnsi="Poppins" w:cs="Poppins"/>
+          <w:sz w:val="26"/>
+          <w:szCs w:val="26"/>
+        </w:rPr>
+      </w:pPr>
+      <w:r>
+        <w:rPr>
+          <w:rFonts w:ascii="Poppins" w:hAnsi="Poppins" w:cs="Poppins"/>
+          <w:sz w:val="26"/>
+          <w:szCs w:val="26"/>
+        </w:rPr>
+        <w:t>Projects</w:t>
+      </w:r>
+    </w:p>
+    <w:p>
+      <w:pPr>
+        <w:tabs>
+          <w:tab w:val="right" w:pos="9360"/>
+        </w:tabs>
+        <w:rPr>
+          <w:rFonts w:ascii="Poppins" w:hAnsi="Poppins" w:cs="Poppins"/>
+          <w:sz w:val="22"/>
+          <w:szCs w:val="22"/>
+        </w:rPr>
+      </w:pPr>
+      <w:r>
+        <w:rPr>
+          <w:rFonts w:ascii="Poppins" w:hAnsi="Poppins" w:cs="Poppins"/>
+          <w:b/>
+          <w:bCs/>
+          <w:sz w:val="22"/>
+          <w:szCs w:val="22"/>
+        </w:rPr>
+        <w:t>Serverless Security System</w:t>
+      </w:r>
+      <w:r>
+        <w:rPr>
+          <w:rFonts w:ascii="Poppins" w:hAnsi="Poppins" w:cs="Poppins"/>
+          <w:sz w:val="22"/>
+          <w:szCs w:val="22"/>
+        </w:rPr>
+        <w:tab/>
+      </w:r>
+      <w:r>
+        <w:rPr>
+          <w:rFonts w:ascii="Poppins" w:hAnsi="Poppins" w:cs="Poppins"/>
+          <w:sz w:val="22"/>
+          <w:szCs w:val="22"/>
+        </w:rPr>
+        <w:t>Present</w:t>
+      </w:r>
+    </w:p>
+    <w:p>
+      <w:pPr>
+        <w:tabs>
+          <w:tab w:val="right" w:pos="9360"/>
+        </w:tabs>
+        <w:rPr>
+          <w:rFonts w:ascii="Poppins" w:hAnsi="Poppins" w:cs="Poppins"/>
+          <w:sz w:val="20"/>
+          <w:szCs w:val="20"/>
+        </w:rPr>
+      </w:pPr>
+      <w:r>
+        <w:rPr>
+          <w:rFonts w:ascii="Poppins" w:hAnsi="Poppins" w:cs="Poppins"/>
+          <w:sz w:val="20"/>
+          <w:szCs w:val="20"/>
+        </w:rPr>
+        <w:t xml:space="preserve">Designed a </w:t>
+      </w:r>
+      <w:r>
+        <w:rPr>
+          <w:rFonts w:ascii="Poppins" w:hAnsi="Poppins" w:cs="Poppins"/>
+          <w:sz w:val="20"/>
+          <w:szCs w:val="20"/>
+        </w:rPr>
+        <w:t xml:space="preserve">serverless, </w:t>
+      </w:r>
+      <w:r>
+        <w:rPr>
+          <w:rFonts w:ascii="Poppins" w:hAnsi="Poppins" w:cs="Poppins"/>
+          <w:sz w:val="20"/>
+          <w:szCs w:val="20"/>
+        </w:rPr>
+        <w:t>cloud-based security system</w:t>
+      </w:r>
+      <w:r>
+        <w:rPr>
+          <w:rFonts w:ascii="Poppins" w:hAnsi="Poppins" w:cs="Poppins"/>
+          <w:sz w:val="20"/>
+          <w:szCs w:val="20"/>
+        </w:rPr>
+        <w:t xml:space="preserve"> for personal use.</w:t>
       </w:r>
     </w:p>
     <w:p>
@@ -1038,41 +975,125 @@
     </w:p>
     <w:p>
       <w:pPr>
-        <w:pBdr>
-          <w:bottom w:val="single" w:sz="6" w:space="1" w:color="auto"/>
-        </w:pBdr>
-        <w:tabs>
-          <w:tab w:val="right" w:pos="9360"/>
-        </w:tabs>
-        <w:rPr>
-          <w:rFonts w:ascii="Poppins" w:hAnsi="Poppins" w:cs="Poppins"/>
-          <w:sz w:val="20"/>
-          <w:szCs w:val="20"/>
-        </w:rPr>
-      </w:pPr>
-    </w:p>
-    <w:p>
-      <w:pPr>
-        <w:tabs>
-          <w:tab w:val="right" w:pos="9360"/>
-        </w:tabs>
-        <w:rPr>
-          <w:rFonts w:ascii="Poppins" w:hAnsi="Poppins" w:cs="Poppins"/>
-        </w:rPr>
-      </w:pPr>
-    </w:p>
-    <w:p>
-      <w:pPr>
-        <w:tabs>
-          <w:tab w:val="right" w:pos="9360"/>
-        </w:tabs>
-        <w:rPr>
-          <w:rFonts w:ascii="Poppins" w:hAnsi="Poppins" w:cs="Poppins"/>
-        </w:rPr>
-      </w:pPr>
-      <w:r>
-        <w:rPr>
-          <w:rFonts w:ascii="Poppins" w:hAnsi="Poppins" w:cs="Poppins"/>
+        <w:tabs>
+          <w:tab w:val="right" w:pos="9360"/>
+        </w:tabs>
+        <w:rPr>
+          <w:rFonts w:ascii="Poppins" w:hAnsi="Poppins" w:cs="Poppins"/>
+        </w:rPr>
+      </w:pPr>
+    </w:p>
+    <w:p>
+      <w:pPr>
+        <w:tabs>
+          <w:tab w:val="right" w:pos="9360"/>
+        </w:tabs>
+        <w:rPr>
+          <w:rFonts w:ascii="Poppins" w:hAnsi="Poppins" w:cs="Poppins"/>
+          <w:sz w:val="26"/>
+          <w:szCs w:val="26"/>
+        </w:rPr>
+      </w:pPr>
+      <w:r>
+        <w:rPr>
+          <w:rFonts w:ascii="Poppins" w:hAnsi="Poppins" w:cs="Poppins"/>
+          <w:sz w:val="26"/>
+          <w:szCs w:val="26"/>
+        </w:rPr>
+        <w:t>Certifications</w:t>
+      </w:r>
+    </w:p>
+    <w:p>
+      <w:pPr>
+        <w:pStyle w:val="ListParagraph"/>
+        <w:numPr>
+          <w:ilvl w:val="0"/>
+          <w:numId w:val="1"/>
+        </w:numPr>
+        <w:tabs>
+          <w:tab w:val="right" w:pos="9360"/>
+        </w:tabs>
+        <w:rPr>
+          <w:rFonts w:ascii="Poppins" w:hAnsi="Poppins" w:cs="Poppins"/>
+          <w:sz w:val="22"/>
+          <w:szCs w:val="22"/>
+        </w:rPr>
+      </w:pPr>
+      <w:r>
+        <w:rPr>
+          <w:rFonts w:ascii="Poppins" w:hAnsi="Poppins" w:cs="Poppins"/>
+          <w:sz w:val="22"/>
+          <w:szCs w:val="22"/>
+        </w:rPr>
+        <w:t>AWS Solutions Architect</w:t>
+      </w:r>
+      <w:r>
+        <w:rPr>
+          <w:rFonts w:ascii="Poppins" w:hAnsi="Poppins" w:cs="Poppins"/>
+          <w:sz w:val="22"/>
+          <w:szCs w:val="22"/>
+        </w:rPr>
+        <w:t xml:space="preserve"> -</w:t>
+      </w:r>
+      <w:r>
+        <w:rPr>
+          <w:rFonts w:ascii="Poppins" w:hAnsi="Poppins" w:cs="Poppins"/>
+          <w:sz w:val="22"/>
+          <w:szCs w:val="22"/>
+        </w:rPr>
+        <w:t xml:space="preserve"> </w:t>
+      </w:r>
+      <w:r>
+        <w:rPr>
+          <w:rFonts w:ascii="Poppins" w:hAnsi="Poppins" w:cs="Poppins"/>
+          <w:sz w:val="22"/>
+          <w:szCs w:val="22"/>
+        </w:rPr>
+        <w:t>Professional</w:t>
+      </w:r>
+      <w:r>
+        <w:rPr>
+          <w:rFonts w:ascii="Poppins" w:hAnsi="Poppins" w:cs="Poppins"/>
+          <w:sz w:val="22"/>
+          <w:szCs w:val="22"/>
+        </w:rPr>
+        <w:tab/>
+      </w:r>
+      <w:r>
+        <w:rPr>
+          <w:rFonts w:ascii="Poppins" w:hAnsi="Poppins" w:cs="Poppins"/>
+          <w:sz w:val="22"/>
+          <w:szCs w:val="22"/>
+        </w:rPr>
+        <w:t>2023</w:t>
+      </w:r>
+    </w:p>
+    <w:p>
+      <w:pPr>
+        <w:tabs>
+          <w:tab w:val="right" w:pos="9360"/>
+        </w:tabs>
+        <w:rPr>
+          <w:rFonts w:ascii="Poppins" w:hAnsi="Poppins" w:cs="Poppins"/>
+        </w:rPr>
+      </w:pPr>
+    </w:p>
+    <w:p>
+      <w:pPr>
+        <w:tabs>
+          <w:tab w:val="right" w:pos="9360"/>
+        </w:tabs>
+        <w:rPr>
+          <w:rFonts w:ascii="Poppins" w:hAnsi="Poppins" w:cs="Poppins"/>
+          <w:sz w:val="26"/>
+          <w:szCs w:val="26"/>
+        </w:rPr>
+      </w:pPr>
+      <w:r>
+        <w:rPr>
+          <w:rFonts w:ascii="Poppins" w:hAnsi="Poppins" w:cs="Poppins"/>
+          <w:sz w:val="26"/>
+          <w:szCs w:val="26"/>
         </w:rPr>
         <w:t>Skills &amp; Abilities</w:t>
       </w:r>

</xml_diff>